<commit_message>
Aanpassing materialelijst en verslag testomgeving
</commit_message>
<xml_diff>
--- a/Documentatie/Fase 1/Logboek.docx
+++ b/Documentatie/Fase 1/Logboek.docx
@@ -3724,8 +3724,18 @@
                                     <w:sz w:val="26"/>
                                     <w:szCs w:val="26"/>
                                   </w:rPr>
-                                  <w:t>Steven Logghe</w:t>
+                                  <w:t xml:space="preserve">Steven </w:t>
                                 </w:r>
+                                <w:proofErr w:type="spellStart"/>
+                                <w:r>
+                                  <w:rPr>
+                                    <w:color w:val="5B9BD5" w:themeColor="accent1"/>
+                                    <w:sz w:val="26"/>
+                                    <w:szCs w:val="26"/>
+                                  </w:rPr>
+                                  <w:t>Logghe</w:t>
+                                </w:r>
+                                <w:proofErr w:type="spellEnd"/>
                               </w:p>
                             </w:txbxContent>
                           </wps:txbx>
@@ -3926,6 +3936,7 @@
                                   </w:sdtPr>
                                   <w:sdtEndPr/>
                                   <w:sdtContent>
+                                    <w:proofErr w:type="spellStart"/>
                                     <w:r>
                                       <w:rPr>
                                         <w:rFonts w:asciiTheme="majorHAnsi" w:eastAsiaTheme="majorEastAsia" w:hAnsiTheme="majorHAnsi" w:cstheme="majorBidi"/>
@@ -3936,6 +3947,7 @@
                                       </w:rPr>
                                       <w:t>Logboek</w:t>
                                     </w:r>
+                                    <w:proofErr w:type="spellEnd"/>
                                   </w:sdtContent>
                                 </w:sdt>
                               </w:p>
@@ -4463,9 +4475,19 @@
             <w:r>
               <w:t xml:space="preserve">GitHub </w:t>
             </w:r>
-            <w:r>
-              <w:t>Initial commit</w:t>
-            </w:r>
+            <w:proofErr w:type="spellStart"/>
+            <w:r>
+              <w:t>Initial</w:t>
+            </w:r>
+            <w:proofErr w:type="spellEnd"/>
+            <w:r>
+              <w:t xml:space="preserve"> </w:t>
+            </w:r>
+            <w:proofErr w:type="spellStart"/>
+            <w:r>
+              <w:t>commit</w:t>
+            </w:r>
+            <w:proofErr w:type="spellEnd"/>
           </w:p>
         </w:tc>
         <w:tc>
@@ -4505,8 +4527,13 @@
             <w:r>
               <w:t xml:space="preserve">GitHub  </w:t>
             </w:r>
-            <w:r>
-              <w:t>Add files via upload</w:t>
+            <w:proofErr w:type="spellStart"/>
+            <w:r>
+              <w:t>Add</w:t>
+            </w:r>
+            <w:proofErr w:type="spellEnd"/>
+            <w:r>
+              <w:t xml:space="preserve"> files via upload</w:t>
             </w:r>
           </w:p>
         </w:tc>
@@ -4550,8 +4577,13 @@
             <w:r>
               <w:t xml:space="preserve">GitHub  </w:t>
             </w:r>
-            <w:r>
-              <w:t>Add files via upload</w:t>
+            <w:proofErr w:type="spellStart"/>
+            <w:r>
+              <w:t>Add</w:t>
+            </w:r>
+            <w:proofErr w:type="spellEnd"/>
+            <w:r>
+              <w:t xml:space="preserve"> files via upload</w:t>
             </w:r>
           </w:p>
         </w:tc>
@@ -4694,12 +4726,13 @@
           </w:tcPr>
           <w:p>
             <w:r>
-              <w:t>15-02-2017,</w:t>
-            </w:r>
-          </w:p>
-          <w:p>
-            <w:r>
-              <w:t>21:12 CET</w:t>
+              <w:t>15</w:t>
+            </w:r>
+            <w:r>
+              <w:t>-02-</w:t>
+            </w:r>
+            <w:r>
+              <w:t xml:space="preserve"> 2017, 10:52 CET</w:t>
             </w:r>
           </w:p>
         </w:tc>
@@ -4719,7 +4752,21 @@
               <w:rPr>
                 <w:lang w:val="nl-NL"/>
               </w:rPr>
-              <w:t>Interview gehouden</w:t>
+              <w:t xml:space="preserve">veranderingen in </w:t>
+            </w:r>
+            <w:proofErr w:type="spellStart"/>
+            <w:r>
+              <w:rPr>
+                <w:lang w:val="nl-NL"/>
+              </w:rPr>
+              <w:t>style</w:t>
+            </w:r>
+            <w:proofErr w:type="spellEnd"/>
+            <w:r>
+              <w:rPr>
+                <w:lang w:val="nl-NL"/>
+              </w:rPr>
+              <w:t xml:space="preserve"> in bestanden, interview en planning aangepast</w:t>
             </w:r>
           </w:p>
         </w:tc>
@@ -4748,12 +4795,12 @@
           </w:tcPr>
           <w:p>
             <w:r>
-              <w:t>16-02-2017,</w:t>
-            </w:r>
-          </w:p>
-          <w:p>
-            <w:r>
-              <w:t>08:11 CET</w:t>
+              <w:t>15-02-2017,</w:t>
+            </w:r>
+          </w:p>
+          <w:p>
+            <w:r>
+              <w:t>21:12 CET</w:t>
             </w:r>
           </w:p>
         </w:tc>
@@ -4773,7 +4820,7 @@
               <w:rPr>
                 <w:lang w:val="nl-NL"/>
               </w:rPr>
-              <w:t>Hernieuwde opdracht afgewerkt</w:t>
+              <w:t>Interview gehouden</w:t>
             </w:r>
           </w:p>
         </w:tc>
@@ -4804,10 +4851,8 @@
           </w:p>
           <w:p>
             <w:r>
-              <w:t>08:40 CET</w:t>
-            </w:r>
-            <w:bookmarkStart w:id="4" w:name="_GoBack"/>
-            <w:bookmarkEnd w:id="4"/>
+              <w:t>08:11 CET</w:t>
+            </w:r>
           </w:p>
         </w:tc>
         <w:tc>
@@ -4826,7 +4871,7 @@
               <w:rPr>
                 <w:lang w:val="nl-NL"/>
               </w:rPr>
-              <w:t>Informatie in offerte verwerkt en afgewerkt</w:t>
+              <w:t>Hernieuwde opdracht afgewerkt</w:t>
             </w:r>
           </w:p>
         </w:tc>
@@ -4853,7 +4898,16 @@
             <w:cnfStyle w:val="001000000000" w:firstRow="0" w:lastRow="0" w:firstColumn="1" w:lastColumn="0" w:oddVBand="0" w:evenVBand="0" w:oddHBand="0" w:evenHBand="0" w:firstRowFirstColumn="0" w:firstRowLastColumn="0" w:lastRowFirstColumn="0" w:lastRowLastColumn="0"/>
             <w:tcW w:w="1413" w:type="dxa"/>
           </w:tcPr>
-          <w:p/>
+          <w:p>
+            <w:r>
+              <w:t>16-02-2017,</w:t>
+            </w:r>
+          </w:p>
+          <w:p>
+            <w:r>
+              <w:t>08:40 CET</w:t>
+            </w:r>
+          </w:p>
         </w:tc>
         <w:tc>
           <w:tcPr>
@@ -4867,6 +4921,12 @@
                 <w:lang w:val="nl-NL"/>
               </w:rPr>
             </w:pPr>
+            <w:r>
+              <w:rPr>
+                <w:lang w:val="nl-NL"/>
+              </w:rPr>
+              <w:t>Informatie in offerte verwerkt en afgewerkt</w:t>
+            </w:r>
           </w:p>
         </w:tc>
         <w:tc>
@@ -4877,6 +4937,9 @@
             <w:pPr>
               <w:cnfStyle w:val="000000100000" w:firstRow="0" w:lastRow="0" w:firstColumn="0" w:lastColumn="0" w:oddVBand="0" w:evenVBand="0" w:oddHBand="1" w:evenHBand="0" w:firstRowFirstColumn="0" w:firstRowLastColumn="0" w:lastRowFirstColumn="0" w:lastRowLastColumn="0"/>
             </w:pPr>
+            <w:r>
+              <w:t>Patrick van Batenburg</w:t>
+            </w:r>
           </w:p>
         </w:tc>
       </w:tr>
@@ -4886,7 +4949,17 @@
             <w:cnfStyle w:val="001000000000" w:firstRow="0" w:lastRow="0" w:firstColumn="1" w:lastColumn="0" w:oddVBand="0" w:evenVBand="0" w:oddHBand="0" w:evenHBand="0" w:firstRowFirstColumn="0" w:firstRowLastColumn="0" w:lastRowFirstColumn="0" w:lastRowLastColumn="0"/>
             <w:tcW w:w="1413" w:type="dxa"/>
           </w:tcPr>
-          <w:p/>
+          <w:p>
+            <w:r>
+              <w:t>16</w:t>
+            </w:r>
+            <w:r>
+              <w:t>-02-</w:t>
+            </w:r>
+            <w:r>
+              <w:t>2017, 08:45 CET</w:t>
+            </w:r>
+          </w:p>
         </w:tc>
         <w:tc>
           <w:tcPr>
@@ -4900,6 +4973,12 @@
                 <w:lang w:val="nl-NL"/>
               </w:rPr>
             </w:pPr>
+            <w:r>
+              <w:rPr>
+                <w:lang w:val="nl-NL"/>
+              </w:rPr>
+              <w:t>aanpassingen interview en offerte</w:t>
+            </w:r>
           </w:p>
         </w:tc>
         <w:tc>
@@ -4910,6 +4989,9 @@
             <w:pPr>
               <w:cnfStyle w:val="000000000000" w:firstRow="0" w:lastRow="0" w:firstColumn="0" w:lastColumn="0" w:oddVBand="0" w:evenVBand="0" w:oddHBand="0" w:evenHBand="0" w:firstRowFirstColumn="0" w:firstRowLastColumn="0" w:lastRowFirstColumn="0" w:lastRowLastColumn="0"/>
             </w:pPr>
+            <w:r>
+              <w:t>Patrick van Batenburg</w:t>
+            </w:r>
           </w:p>
         </w:tc>
       </w:tr>
@@ -4922,7 +5004,17 @@
             <w:cnfStyle w:val="001000000000" w:firstRow="0" w:lastRow="0" w:firstColumn="1" w:lastColumn="0" w:oddVBand="0" w:evenVBand="0" w:oddHBand="0" w:evenHBand="0" w:firstRowFirstColumn="0" w:firstRowLastColumn="0" w:lastRowFirstColumn="0" w:lastRowLastColumn="0"/>
             <w:tcW w:w="1413" w:type="dxa"/>
           </w:tcPr>
-          <w:p/>
+          <w:p>
+            <w:r>
+              <w:t>16</w:t>
+            </w:r>
+            <w:r>
+              <w:t>-02-</w:t>
+            </w:r>
+            <w:r>
+              <w:t>2017, 10:50 CET</w:t>
+            </w:r>
+          </w:p>
         </w:tc>
         <w:tc>
           <w:tcPr>
@@ -4936,6 +5028,20 @@
                 <w:lang w:val="nl-NL"/>
               </w:rPr>
             </w:pPr>
+            <w:proofErr w:type="spellStart"/>
+            <w:r>
+              <w:rPr>
+                <w:lang w:val="nl-NL"/>
+              </w:rPr>
+              <w:t>Added</w:t>
+            </w:r>
+            <w:proofErr w:type="spellEnd"/>
+            <w:r>
+              <w:rPr>
+                <w:lang w:val="nl-NL"/>
+              </w:rPr>
+              <w:t xml:space="preserve"> prototypes</w:t>
+            </w:r>
           </w:p>
         </w:tc>
         <w:tc>
@@ -4946,6 +5052,14 @@
             <w:pPr>
               <w:cnfStyle w:val="000000100000" w:firstRow="0" w:lastRow="0" w:firstColumn="0" w:lastColumn="0" w:oddVBand="0" w:evenVBand="0" w:oddHBand="1" w:evenHBand="0" w:firstRowFirstColumn="0" w:firstRowLastColumn="0" w:lastRowFirstColumn="0" w:lastRowLastColumn="0"/>
             </w:pPr>
+            <w:r>
+              <w:t xml:space="preserve">Steven </w:t>
+            </w:r>
+            <w:proofErr w:type="spellStart"/>
+            <w:r>
+              <w:t>Logghe</w:t>
+            </w:r>
+            <w:proofErr w:type="spellEnd"/>
           </w:p>
         </w:tc>
       </w:tr>
@@ -4955,7 +5069,17 @@
             <w:cnfStyle w:val="001000000000" w:firstRow="0" w:lastRow="0" w:firstColumn="1" w:lastColumn="0" w:oddVBand="0" w:evenVBand="0" w:oddHBand="0" w:evenHBand="0" w:firstRowFirstColumn="0" w:firstRowLastColumn="0" w:lastRowFirstColumn="0" w:lastRowLastColumn="0"/>
             <w:tcW w:w="1413" w:type="dxa"/>
           </w:tcPr>
-          <w:p/>
+          <w:p>
+            <w:r>
+              <w:t>16</w:t>
+            </w:r>
+            <w:r>
+              <w:t>-02-</w:t>
+            </w:r>
+            <w:r>
+              <w:t>2017, 10:52 CET</w:t>
+            </w:r>
+          </w:p>
         </w:tc>
         <w:tc>
           <w:tcPr>
@@ -4969,6 +5093,26 @@
                 <w:lang w:val="nl-NL"/>
               </w:rPr>
             </w:pPr>
+            <w:r>
+              <w:rPr>
+                <w:lang w:val="nl-NL"/>
+              </w:rPr>
+              <w:t xml:space="preserve">changes </w:t>
+            </w:r>
+            <w:proofErr w:type="spellStart"/>
+            <w:r>
+              <w:rPr>
+                <w:lang w:val="nl-NL"/>
+              </w:rPr>
+              <w:t>to</w:t>
+            </w:r>
+            <w:proofErr w:type="spellEnd"/>
+            <w:r>
+              <w:rPr>
+                <w:lang w:val="nl-NL"/>
+              </w:rPr>
+              <w:t xml:space="preserve"> interview</w:t>
+            </w:r>
           </w:p>
         </w:tc>
         <w:tc>
@@ -4979,11 +5123,1237 @@
             <w:pPr>
               <w:cnfStyle w:val="000000000000" w:firstRow="0" w:lastRow="0" w:firstColumn="0" w:lastColumn="0" w:oddVBand="0" w:evenVBand="0" w:oddHBand="0" w:evenHBand="0" w:firstRowFirstColumn="0" w:firstRowLastColumn="0" w:lastRowFirstColumn="0" w:lastRowLastColumn="0"/>
             </w:pPr>
+            <w:r>
+              <w:t>Patrick van Batenburg</w:t>
+            </w:r>
+          </w:p>
+        </w:tc>
+      </w:tr>
+      <w:tr>
+        <w:trPr>
+          <w:cnfStyle w:val="000000100000" w:firstRow="0" w:lastRow="0" w:firstColumn="0" w:lastColumn="0" w:oddVBand="0" w:evenVBand="0" w:oddHBand="1" w:evenHBand="0" w:firstRowFirstColumn="0" w:firstRowLastColumn="0" w:lastRowFirstColumn="0" w:lastRowLastColumn="0"/>
+        </w:trPr>
+        <w:tc>
+          <w:tcPr>
+            <w:cnfStyle w:val="001000000000" w:firstRow="0" w:lastRow="0" w:firstColumn="1" w:lastColumn="0" w:oddVBand="0" w:evenVBand="0" w:oddHBand="0" w:evenHBand="0" w:firstRowFirstColumn="0" w:firstRowLastColumn="0" w:lastRowFirstColumn="0" w:lastRowLastColumn="0"/>
+            <w:tcW w:w="1413" w:type="dxa"/>
+          </w:tcPr>
+          <w:p>
+            <w:r>
+              <w:t>16</w:t>
+            </w:r>
+            <w:r>
+              <w:t>-02-</w:t>
+            </w:r>
+            <w:r>
+              <w:t>2017, 11:41 CET</w:t>
+            </w:r>
+          </w:p>
+        </w:tc>
+        <w:tc>
+          <w:tcPr>
+            <w:tcW w:w="5812" w:type="dxa"/>
+          </w:tcPr>
+          <w:p>
+            <w:pPr>
+              <w:pStyle w:val="NoSpacing"/>
+              <w:cnfStyle w:val="000000100000" w:firstRow="0" w:lastRow="0" w:firstColumn="0" w:lastColumn="0" w:oddVBand="0" w:evenVBand="0" w:oddHBand="1" w:evenHBand="0" w:firstRowFirstColumn="0" w:firstRowLastColumn="0" w:lastRowFirstColumn="0" w:lastRowLastColumn="0"/>
+              <w:rPr>
+                <w:lang w:val="nl-NL"/>
+              </w:rPr>
+            </w:pPr>
+            <w:r>
+              <w:rPr>
+                <w:lang w:val="nl-NL"/>
+              </w:rPr>
+              <w:t>U</w:t>
+            </w:r>
+            <w:r>
+              <w:rPr>
+                <w:lang w:val="nl-NL"/>
+              </w:rPr>
+              <w:t>SE CASE SUBMITTED</w:t>
+            </w:r>
+          </w:p>
+        </w:tc>
+        <w:tc>
+          <w:tcPr>
+            <w:tcW w:w="1842" w:type="dxa"/>
+          </w:tcPr>
+          <w:p>
+            <w:pPr>
+              <w:cnfStyle w:val="000000100000" w:firstRow="0" w:lastRow="0" w:firstColumn="0" w:lastColumn="0" w:oddVBand="0" w:evenVBand="0" w:oddHBand="1" w:evenHBand="0" w:firstRowFirstColumn="0" w:firstRowLastColumn="0" w:lastRowFirstColumn="0" w:lastRowLastColumn="0"/>
+            </w:pPr>
+            <w:r>
+              <w:t xml:space="preserve">Steven </w:t>
+            </w:r>
+            <w:proofErr w:type="spellStart"/>
+            <w:r>
+              <w:t>Logghe</w:t>
+            </w:r>
+            <w:proofErr w:type="spellEnd"/>
+          </w:p>
+        </w:tc>
+      </w:tr>
+      <w:tr>
+        <w:tc>
+          <w:tcPr>
+            <w:cnfStyle w:val="001000000000" w:firstRow="0" w:lastRow="0" w:firstColumn="1" w:lastColumn="0" w:oddVBand="0" w:evenVBand="0" w:oddHBand="0" w:evenHBand="0" w:firstRowFirstColumn="0" w:firstRowLastColumn="0" w:lastRowFirstColumn="0" w:lastRowLastColumn="0"/>
+            <w:tcW w:w="1413" w:type="dxa"/>
+          </w:tcPr>
+          <w:p>
+            <w:r>
+              <w:t>16</w:t>
+            </w:r>
+            <w:r>
+              <w:t>-02-</w:t>
+            </w:r>
+            <w:r>
+              <w:t>2017, 12:09 CET</w:t>
+            </w:r>
+          </w:p>
+        </w:tc>
+        <w:tc>
+          <w:tcPr>
+            <w:tcW w:w="5812" w:type="dxa"/>
+          </w:tcPr>
+          <w:p>
+            <w:pPr>
+              <w:pStyle w:val="NoSpacing"/>
+              <w:cnfStyle w:val="000000000000" w:firstRow="0" w:lastRow="0" w:firstColumn="0" w:lastColumn="0" w:oddVBand="0" w:evenVBand="0" w:oddHBand="0" w:evenHBand="0" w:firstRowFirstColumn="0" w:firstRowLastColumn="0" w:lastRowFirstColumn="0" w:lastRowLastColumn="0"/>
+              <w:rPr>
+                <w:lang w:val="nl-NL"/>
+              </w:rPr>
+            </w:pPr>
+            <w:proofErr w:type="spellStart"/>
+            <w:r>
+              <w:rPr>
+                <w:lang w:val="nl-NL"/>
+              </w:rPr>
+              <w:t>Use</w:t>
+            </w:r>
+            <w:proofErr w:type="spellEnd"/>
+            <w:r>
+              <w:rPr>
+                <w:lang w:val="nl-NL"/>
+              </w:rPr>
+              <w:t xml:space="preserve"> Case Templates </w:t>
+            </w:r>
+            <w:proofErr w:type="spellStart"/>
+            <w:r>
+              <w:rPr>
+                <w:lang w:val="nl-NL"/>
+              </w:rPr>
+              <w:t>Filled</w:t>
+            </w:r>
+            <w:proofErr w:type="spellEnd"/>
+          </w:p>
+        </w:tc>
+        <w:tc>
+          <w:tcPr>
+            <w:tcW w:w="1842" w:type="dxa"/>
+          </w:tcPr>
+          <w:p>
+            <w:pPr>
+              <w:cnfStyle w:val="000000000000" w:firstRow="0" w:lastRow="0" w:firstColumn="0" w:lastColumn="0" w:oddVBand="0" w:evenVBand="0" w:oddHBand="0" w:evenHBand="0" w:firstRowFirstColumn="0" w:firstRowLastColumn="0" w:lastRowFirstColumn="0" w:lastRowLastColumn="0"/>
+            </w:pPr>
+            <w:r>
+              <w:t xml:space="preserve">Steven </w:t>
+            </w:r>
+            <w:proofErr w:type="spellStart"/>
+            <w:r>
+              <w:t>Logghe</w:t>
+            </w:r>
+            <w:proofErr w:type="spellEnd"/>
+          </w:p>
+        </w:tc>
+      </w:tr>
+      <w:tr>
+        <w:trPr>
+          <w:cnfStyle w:val="000000100000" w:firstRow="0" w:lastRow="0" w:firstColumn="0" w:lastColumn="0" w:oddVBand="0" w:evenVBand="0" w:oddHBand="1" w:evenHBand="0" w:firstRowFirstColumn="0" w:firstRowLastColumn="0" w:lastRowFirstColumn="0" w:lastRowLastColumn="0"/>
+        </w:trPr>
+        <w:tc>
+          <w:tcPr>
+            <w:cnfStyle w:val="001000000000" w:firstRow="0" w:lastRow="0" w:firstColumn="1" w:lastColumn="0" w:oddVBand="0" w:evenVBand="0" w:oddHBand="0" w:evenHBand="0" w:firstRowFirstColumn="0" w:firstRowLastColumn="0" w:lastRowFirstColumn="0" w:lastRowLastColumn="0"/>
+            <w:tcW w:w="1413" w:type="dxa"/>
+          </w:tcPr>
+          <w:p>
+            <w:r>
+              <w:t>16</w:t>
+            </w:r>
+            <w:r>
+              <w:t>-02-</w:t>
+            </w:r>
+            <w:r>
+              <w:t>2017, 12:19 CET</w:t>
+            </w:r>
+          </w:p>
+        </w:tc>
+        <w:tc>
+          <w:tcPr>
+            <w:tcW w:w="5812" w:type="dxa"/>
+          </w:tcPr>
+          <w:p>
+            <w:pPr>
+              <w:pStyle w:val="NoSpacing"/>
+              <w:cnfStyle w:val="000000100000" w:firstRow="0" w:lastRow="0" w:firstColumn="0" w:lastColumn="0" w:oddVBand="0" w:evenVBand="0" w:oddHBand="1" w:evenHBand="0" w:firstRowFirstColumn="0" w:firstRowLastColumn="0" w:lastRowFirstColumn="0" w:lastRowLastColumn="0"/>
+              <w:rPr>
+                <w:lang w:val="nl-NL"/>
+              </w:rPr>
+            </w:pPr>
+            <w:r>
+              <w:rPr>
+                <w:lang w:val="nl-NL"/>
+              </w:rPr>
+              <w:t>plan van aanpak bijna af</w:t>
+            </w:r>
+          </w:p>
+        </w:tc>
+        <w:tc>
+          <w:tcPr>
+            <w:tcW w:w="1842" w:type="dxa"/>
+          </w:tcPr>
+          <w:p>
+            <w:pPr>
+              <w:cnfStyle w:val="000000100000" w:firstRow="0" w:lastRow="0" w:firstColumn="0" w:lastColumn="0" w:oddVBand="0" w:evenVBand="0" w:oddHBand="1" w:evenHBand="0" w:firstRowFirstColumn="0" w:firstRowLastColumn="0" w:lastRowFirstColumn="0" w:lastRowLastColumn="0"/>
+            </w:pPr>
+            <w:r>
+              <w:t>Patrick van Batenburg</w:t>
+            </w:r>
+          </w:p>
+        </w:tc>
+      </w:tr>
+      <w:tr>
+        <w:tc>
+          <w:tcPr>
+            <w:cnfStyle w:val="001000000000" w:firstRow="0" w:lastRow="0" w:firstColumn="1" w:lastColumn="0" w:oddVBand="0" w:evenVBand="0" w:oddHBand="0" w:evenHBand="0" w:firstRowFirstColumn="0" w:firstRowLastColumn="0" w:lastRowFirstColumn="0" w:lastRowLastColumn="0"/>
+            <w:tcW w:w="1413" w:type="dxa"/>
+          </w:tcPr>
+          <w:p>
+            <w:r>
+              <w:t>17 Feb 2017, 11:07 CET</w:t>
+            </w:r>
+          </w:p>
+        </w:tc>
+        <w:tc>
+          <w:tcPr>
+            <w:tcW w:w="5812" w:type="dxa"/>
+          </w:tcPr>
+          <w:p>
+            <w:pPr>
+              <w:pStyle w:val="NoSpacing"/>
+              <w:cnfStyle w:val="000000000000" w:firstRow="0" w:lastRow="0" w:firstColumn="0" w:lastColumn="0" w:oddVBand="0" w:evenVBand="0" w:oddHBand="0" w:evenHBand="0" w:firstRowFirstColumn="0" w:firstRowLastColumn="0" w:lastRowFirstColumn="0" w:lastRowLastColumn="0"/>
+              <w:rPr>
+                <w:lang w:val="nl-NL"/>
+              </w:rPr>
+            </w:pPr>
+            <w:r>
+              <w:rPr>
+                <w:lang w:val="nl-NL"/>
+              </w:rPr>
+              <w:t>Activiteiten diagram gemaakt</w:t>
+            </w:r>
+          </w:p>
+        </w:tc>
+        <w:tc>
+          <w:tcPr>
+            <w:tcW w:w="1842" w:type="dxa"/>
+          </w:tcPr>
+          <w:p>
+            <w:pPr>
+              <w:cnfStyle w:val="000000000000" w:firstRow="0" w:lastRow="0" w:firstColumn="0" w:lastColumn="0" w:oddVBand="0" w:evenVBand="0" w:oddHBand="0" w:evenHBand="0" w:firstRowFirstColumn="0" w:firstRowLastColumn="0" w:lastRowFirstColumn="0" w:lastRowLastColumn="0"/>
+            </w:pPr>
+            <w:r>
+              <w:t xml:space="preserve">Steven </w:t>
+            </w:r>
+            <w:proofErr w:type="spellStart"/>
+            <w:r>
+              <w:t>Logghe</w:t>
+            </w:r>
+            <w:proofErr w:type="spellEnd"/>
+          </w:p>
+        </w:tc>
+      </w:tr>
+      <w:tr>
+        <w:trPr>
+          <w:cnfStyle w:val="000000100000" w:firstRow="0" w:lastRow="0" w:firstColumn="0" w:lastColumn="0" w:oddVBand="0" w:evenVBand="0" w:oddHBand="1" w:evenHBand="0" w:firstRowFirstColumn="0" w:firstRowLastColumn="0" w:lastRowFirstColumn="0" w:lastRowLastColumn="0"/>
+        </w:trPr>
+        <w:tc>
+          <w:tcPr>
+            <w:cnfStyle w:val="001000000000" w:firstRow="0" w:lastRow="0" w:firstColumn="1" w:lastColumn="0" w:oddVBand="0" w:evenVBand="0" w:oddHBand="0" w:evenHBand="0" w:firstRowFirstColumn="0" w:firstRowLastColumn="0" w:lastRowFirstColumn="0" w:lastRowLastColumn="0"/>
+            <w:tcW w:w="1413" w:type="dxa"/>
+          </w:tcPr>
+          <w:p>
+            <w:r>
+              <w:t>17 Feb 2017, 11:10 CET</w:t>
+            </w:r>
+          </w:p>
+        </w:tc>
+        <w:tc>
+          <w:tcPr>
+            <w:tcW w:w="5812" w:type="dxa"/>
+          </w:tcPr>
+          <w:p>
+            <w:pPr>
+              <w:pStyle w:val="NoSpacing"/>
+              <w:cnfStyle w:val="000000100000" w:firstRow="0" w:lastRow="0" w:firstColumn="0" w:lastColumn="0" w:oddVBand="0" w:evenVBand="0" w:oddHBand="1" w:evenHBand="0" w:firstRowFirstColumn="0" w:firstRowLastColumn="0" w:lastRowFirstColumn="0" w:lastRowLastColumn="0"/>
+              <w:rPr>
+                <w:lang w:val="nl-NL"/>
+              </w:rPr>
+            </w:pPr>
+            <w:r>
+              <w:rPr>
+                <w:lang w:val="nl-NL"/>
+              </w:rPr>
+              <w:t>plan van aanpak af</w:t>
+            </w:r>
+          </w:p>
+        </w:tc>
+        <w:tc>
+          <w:tcPr>
+            <w:tcW w:w="1842" w:type="dxa"/>
+          </w:tcPr>
+          <w:p>
+            <w:pPr>
+              <w:cnfStyle w:val="000000100000" w:firstRow="0" w:lastRow="0" w:firstColumn="0" w:lastColumn="0" w:oddVBand="0" w:evenVBand="0" w:oddHBand="1" w:evenHBand="0" w:firstRowFirstColumn="0" w:firstRowLastColumn="0" w:lastRowFirstColumn="0" w:lastRowLastColumn="0"/>
+            </w:pPr>
+            <w:r>
+              <w:t>Patrick van Batenburg</w:t>
+            </w:r>
+          </w:p>
+        </w:tc>
+      </w:tr>
+      <w:tr>
+        <w:tc>
+          <w:tcPr>
+            <w:cnfStyle w:val="001000000000" w:firstRow="0" w:lastRow="0" w:firstColumn="1" w:lastColumn="0" w:oddVBand="0" w:evenVBand="0" w:oddHBand="0" w:evenHBand="0" w:firstRowFirstColumn="0" w:firstRowLastColumn="0" w:lastRowFirstColumn="0" w:lastRowLastColumn="0"/>
+            <w:tcW w:w="1413" w:type="dxa"/>
+          </w:tcPr>
+          <w:p>
+            <w:r>
+              <w:t>17 Feb 2017, 12:01 CET</w:t>
+            </w:r>
+          </w:p>
+        </w:tc>
+        <w:tc>
+          <w:tcPr>
+            <w:tcW w:w="5812" w:type="dxa"/>
+          </w:tcPr>
+          <w:p>
+            <w:pPr>
+              <w:pStyle w:val="NoSpacing"/>
+              <w:cnfStyle w:val="000000000000" w:firstRow="0" w:lastRow="0" w:firstColumn="0" w:lastColumn="0" w:oddVBand="0" w:evenVBand="0" w:oddHBand="0" w:evenHBand="0" w:firstRowFirstColumn="0" w:firstRowLastColumn="0" w:lastRowFirstColumn="0" w:lastRowLastColumn="0"/>
+              <w:rPr>
+                <w:lang w:val="nl-NL"/>
+              </w:rPr>
+            </w:pPr>
+            <w:r>
+              <w:rPr>
+                <w:lang w:val="nl-NL"/>
+              </w:rPr>
+              <w:t>Meer activiteiten toegevoegd</w:t>
+            </w:r>
+          </w:p>
+        </w:tc>
+        <w:tc>
+          <w:tcPr>
+            <w:tcW w:w="1842" w:type="dxa"/>
+          </w:tcPr>
+          <w:p>
+            <w:pPr>
+              <w:cnfStyle w:val="000000000000" w:firstRow="0" w:lastRow="0" w:firstColumn="0" w:lastColumn="0" w:oddVBand="0" w:evenVBand="0" w:oddHBand="0" w:evenHBand="0" w:firstRowFirstColumn="0" w:firstRowLastColumn="0" w:lastRowFirstColumn="0" w:lastRowLastColumn="0"/>
+            </w:pPr>
+            <w:r>
+              <w:t xml:space="preserve">Steven </w:t>
+            </w:r>
+            <w:proofErr w:type="spellStart"/>
+            <w:r>
+              <w:t>Logghe</w:t>
+            </w:r>
+            <w:proofErr w:type="spellEnd"/>
+          </w:p>
+        </w:tc>
+      </w:tr>
+      <w:tr>
+        <w:trPr>
+          <w:cnfStyle w:val="000000100000" w:firstRow="0" w:lastRow="0" w:firstColumn="0" w:lastColumn="0" w:oddVBand="0" w:evenVBand="0" w:oddHBand="1" w:evenHBand="0" w:firstRowFirstColumn="0" w:firstRowLastColumn="0" w:lastRowFirstColumn="0" w:lastRowLastColumn="0"/>
+        </w:trPr>
+        <w:tc>
+          <w:tcPr>
+            <w:cnfStyle w:val="001000000000" w:firstRow="0" w:lastRow="0" w:firstColumn="1" w:lastColumn="0" w:oddVBand="0" w:evenVBand="0" w:oddHBand="0" w:evenHBand="0" w:firstRowFirstColumn="0" w:firstRowLastColumn="0" w:lastRowFirstColumn="0" w:lastRowLastColumn="0"/>
+            <w:tcW w:w="1413" w:type="dxa"/>
+          </w:tcPr>
+          <w:p>
+            <w:r>
+              <w:t>18 Feb 2017, 16:12 CET</w:t>
+            </w:r>
+          </w:p>
+        </w:tc>
+        <w:tc>
+          <w:tcPr>
+            <w:tcW w:w="5812" w:type="dxa"/>
+          </w:tcPr>
+          <w:p>
+            <w:pPr>
+              <w:pStyle w:val="NoSpacing"/>
+              <w:cnfStyle w:val="000000100000" w:firstRow="0" w:lastRow="0" w:firstColumn="0" w:lastColumn="0" w:oddVBand="0" w:evenVBand="0" w:oddHBand="1" w:evenHBand="0" w:firstRowFirstColumn="0" w:firstRowLastColumn="0" w:lastRowFirstColumn="0" w:lastRowLastColumn="0"/>
+              <w:rPr>
+                <w:lang w:val="nl-NL"/>
+              </w:rPr>
+            </w:pPr>
+            <w:r>
+              <w:rPr>
+                <w:lang w:val="nl-NL"/>
+              </w:rPr>
+              <w:t>Verschillende documentatie toegevoegd</w:t>
+            </w:r>
+          </w:p>
+        </w:tc>
+        <w:tc>
+          <w:tcPr>
+            <w:tcW w:w="1842" w:type="dxa"/>
+          </w:tcPr>
+          <w:p>
+            <w:pPr>
+              <w:cnfStyle w:val="000000100000" w:firstRow="0" w:lastRow="0" w:firstColumn="0" w:lastColumn="0" w:oddVBand="0" w:evenVBand="0" w:oddHBand="1" w:evenHBand="0" w:firstRowFirstColumn="0" w:firstRowLastColumn="0" w:lastRowFirstColumn="0" w:lastRowLastColumn="0"/>
+            </w:pPr>
+            <w:r>
+              <w:t xml:space="preserve">Steven </w:t>
+            </w:r>
+            <w:proofErr w:type="spellStart"/>
+            <w:r>
+              <w:t>Logghe</w:t>
+            </w:r>
+            <w:proofErr w:type="spellEnd"/>
+          </w:p>
+        </w:tc>
+      </w:tr>
+      <w:tr>
+        <w:tc>
+          <w:tcPr>
+            <w:cnfStyle w:val="001000000000" w:firstRow="0" w:lastRow="0" w:firstColumn="1" w:lastColumn="0" w:oddVBand="0" w:evenVBand="0" w:oddHBand="0" w:evenHBand="0" w:firstRowFirstColumn="0" w:firstRowLastColumn="0" w:lastRowFirstColumn="0" w:lastRowLastColumn="0"/>
+            <w:tcW w:w="1413" w:type="dxa"/>
+          </w:tcPr>
+          <w:p>
+            <w:r>
+              <w:t>20 Feb 2017,</w:t>
+            </w:r>
+          </w:p>
+          <w:p>
+            <w:r>
+              <w:t>08:46 CET</w:t>
+            </w:r>
+          </w:p>
+        </w:tc>
+        <w:tc>
+          <w:tcPr>
+            <w:tcW w:w="5812" w:type="dxa"/>
+          </w:tcPr>
+          <w:p>
+            <w:pPr>
+              <w:cnfStyle w:val="000000000000" w:firstRow="0" w:lastRow="0" w:firstColumn="0" w:lastColumn="0" w:oddVBand="0" w:evenVBand="0" w:oddHBand="0" w:evenHBand="0" w:firstRowFirstColumn="0" w:firstRowLastColumn="0" w:lastRowFirstColumn="0" w:lastRowLastColumn="0"/>
+            </w:pPr>
+            <w:r>
+              <w:t>Hardware software + prototype schets update</w:t>
+            </w:r>
+          </w:p>
+        </w:tc>
+        <w:tc>
+          <w:tcPr>
+            <w:tcW w:w="1842" w:type="dxa"/>
+          </w:tcPr>
+          <w:p>
+            <w:pPr>
+              <w:cnfStyle w:val="000000000000" w:firstRow="0" w:lastRow="0" w:firstColumn="0" w:lastColumn="0" w:oddVBand="0" w:evenVBand="0" w:oddHBand="0" w:evenHBand="0" w:firstRowFirstColumn="0" w:firstRowLastColumn="0" w:lastRowFirstColumn="0" w:lastRowLastColumn="0"/>
+            </w:pPr>
+            <w:r>
+              <w:t xml:space="preserve">Steven </w:t>
+            </w:r>
+            <w:proofErr w:type="spellStart"/>
+            <w:r>
+              <w:t>Logghe</w:t>
+            </w:r>
+            <w:proofErr w:type="spellEnd"/>
+          </w:p>
+        </w:tc>
+      </w:tr>
+      <w:tr>
+        <w:trPr>
+          <w:cnfStyle w:val="000000100000" w:firstRow="0" w:lastRow="0" w:firstColumn="0" w:lastColumn="0" w:oddVBand="0" w:evenVBand="0" w:oddHBand="1" w:evenHBand="0" w:firstRowFirstColumn="0" w:firstRowLastColumn="0" w:lastRowFirstColumn="0" w:lastRowLastColumn="0"/>
+        </w:trPr>
+        <w:tc>
+          <w:tcPr>
+            <w:cnfStyle w:val="001000000000" w:firstRow="0" w:lastRow="0" w:firstColumn="1" w:lastColumn="0" w:oddVBand="0" w:evenVBand="0" w:oddHBand="0" w:evenHBand="0" w:firstRowFirstColumn="0" w:firstRowLastColumn="0" w:lastRowFirstColumn="0" w:lastRowLastColumn="0"/>
+            <w:tcW w:w="1413" w:type="dxa"/>
+          </w:tcPr>
+          <w:p>
+            <w:r>
+              <w:t>20 Feb 2017, 08:58 CET</w:t>
+            </w:r>
+          </w:p>
+        </w:tc>
+        <w:tc>
+          <w:tcPr>
+            <w:tcW w:w="5812" w:type="dxa"/>
+          </w:tcPr>
+          <w:p>
+            <w:pPr>
+              <w:cnfStyle w:val="000000100000" w:firstRow="0" w:lastRow="0" w:firstColumn="0" w:lastColumn="0" w:oddVBand="0" w:evenVBand="0" w:oddHBand="1" w:evenHBand="0" w:firstRowFirstColumn="0" w:firstRowLastColumn="0" w:lastRowFirstColumn="0" w:lastRowLastColumn="0"/>
+            </w:pPr>
+            <w:proofErr w:type="spellStart"/>
+            <w:r>
+              <w:t>fuctionele</w:t>
+            </w:r>
+            <w:proofErr w:type="spellEnd"/>
+            <w:r>
+              <w:t xml:space="preserve"> ontwerp is af en planning </w:t>
+            </w:r>
+            <w:proofErr w:type="spellStart"/>
+            <w:r>
+              <w:t>bijgewrkt</w:t>
+            </w:r>
+            <w:proofErr w:type="spellEnd"/>
+          </w:p>
+        </w:tc>
+        <w:tc>
+          <w:tcPr>
+            <w:tcW w:w="1842" w:type="dxa"/>
+          </w:tcPr>
+          <w:p>
+            <w:pPr>
+              <w:cnfStyle w:val="000000100000" w:firstRow="0" w:lastRow="0" w:firstColumn="0" w:lastColumn="0" w:oddVBand="0" w:evenVBand="0" w:oddHBand="1" w:evenHBand="0" w:firstRowFirstColumn="0" w:firstRowLastColumn="0" w:lastRowFirstColumn="0" w:lastRowLastColumn="0"/>
+            </w:pPr>
+            <w:r>
+              <w:t>Patrick van Batenburg</w:t>
+            </w:r>
+          </w:p>
+        </w:tc>
+      </w:tr>
+      <w:tr>
+        <w:tc>
+          <w:tcPr>
+            <w:cnfStyle w:val="001000000000" w:firstRow="0" w:lastRow="0" w:firstColumn="1" w:lastColumn="0" w:oddVBand="0" w:evenVBand="0" w:oddHBand="0" w:evenHBand="0" w:firstRowFirstColumn="0" w:firstRowLastColumn="0" w:lastRowFirstColumn="0" w:lastRowLastColumn="0"/>
+            <w:tcW w:w="1413" w:type="dxa"/>
+          </w:tcPr>
+          <w:p>
+            <w:r>
+              <w:t>20 Feb 2017, 09:11 CET</w:t>
+            </w:r>
+          </w:p>
+        </w:tc>
+        <w:tc>
+          <w:tcPr>
+            <w:tcW w:w="5812" w:type="dxa"/>
+          </w:tcPr>
+          <w:p>
+            <w:pPr>
+              <w:cnfStyle w:val="000000000000" w:firstRow="0" w:lastRow="0" w:firstColumn="0" w:lastColumn="0" w:oddVBand="0" w:evenVBand="0" w:oddHBand="0" w:evenHBand="0" w:firstRowFirstColumn="0" w:firstRowLastColumn="0" w:lastRowFirstColumn="0" w:lastRowLastColumn="0"/>
+            </w:pPr>
+            <w:proofErr w:type="spellStart"/>
+            <w:r>
+              <w:t>materiallijst</w:t>
+            </w:r>
+            <w:proofErr w:type="spellEnd"/>
+            <w:r>
+              <w:t xml:space="preserve"> voorbeeld</w:t>
+            </w:r>
+          </w:p>
+        </w:tc>
+        <w:tc>
+          <w:tcPr>
+            <w:tcW w:w="1842" w:type="dxa"/>
+          </w:tcPr>
+          <w:p>
+            <w:pPr>
+              <w:cnfStyle w:val="000000000000" w:firstRow="0" w:lastRow="0" w:firstColumn="0" w:lastColumn="0" w:oddVBand="0" w:evenVBand="0" w:oddHBand="0" w:evenHBand="0" w:firstRowFirstColumn="0" w:firstRowLastColumn="0" w:lastRowFirstColumn="0" w:lastRowLastColumn="0"/>
+            </w:pPr>
+            <w:r>
+              <w:t>Patrick van Batenburg</w:t>
+            </w:r>
+          </w:p>
+        </w:tc>
+      </w:tr>
+      <w:tr>
+        <w:trPr>
+          <w:cnfStyle w:val="000000100000" w:firstRow="0" w:lastRow="0" w:firstColumn="0" w:lastColumn="0" w:oddVBand="0" w:evenVBand="0" w:oddHBand="1" w:evenHBand="0" w:firstRowFirstColumn="0" w:firstRowLastColumn="0" w:lastRowFirstColumn="0" w:lastRowLastColumn="0"/>
+        </w:trPr>
+        <w:tc>
+          <w:tcPr>
+            <w:cnfStyle w:val="001000000000" w:firstRow="0" w:lastRow="0" w:firstColumn="1" w:lastColumn="0" w:oddVBand="0" w:evenVBand="0" w:oddHBand="0" w:evenHBand="0" w:firstRowFirstColumn="0" w:firstRowLastColumn="0" w:lastRowFirstColumn="0" w:lastRowLastColumn="0"/>
+            <w:tcW w:w="1413" w:type="dxa"/>
+          </w:tcPr>
+          <w:p>
+            <w:r>
+              <w:lastRenderedPageBreak/>
+              <w:t>20 Feb 2017, 11:19 CET</w:t>
+            </w:r>
+          </w:p>
+        </w:tc>
+        <w:tc>
+          <w:tcPr>
+            <w:tcW w:w="5812" w:type="dxa"/>
+          </w:tcPr>
+          <w:p>
+            <w:pPr>
+              <w:cnfStyle w:val="000000100000" w:firstRow="0" w:lastRow="0" w:firstColumn="0" w:lastColumn="0" w:oddVBand="0" w:evenVBand="0" w:oddHBand="1" w:evenHBand="0" w:firstRowFirstColumn="0" w:firstRowLastColumn="0" w:lastRowFirstColumn="0" w:lastRowLastColumn="0"/>
+            </w:pPr>
+            <w:r>
+              <w:t xml:space="preserve">Materialen lijst </w:t>
+            </w:r>
+            <w:proofErr w:type="spellStart"/>
+            <w:r>
+              <w:t>geupdated</w:t>
+            </w:r>
+            <w:proofErr w:type="spellEnd"/>
+          </w:p>
+        </w:tc>
+        <w:tc>
+          <w:tcPr>
+            <w:tcW w:w="1842" w:type="dxa"/>
+          </w:tcPr>
+          <w:p>
+            <w:pPr>
+              <w:cnfStyle w:val="000000100000" w:firstRow="0" w:lastRow="0" w:firstColumn="0" w:lastColumn="0" w:oddVBand="0" w:evenVBand="0" w:oddHBand="1" w:evenHBand="0" w:firstRowFirstColumn="0" w:firstRowLastColumn="0" w:lastRowFirstColumn="0" w:lastRowLastColumn="0"/>
+            </w:pPr>
+            <w:r>
+              <w:t xml:space="preserve">Steven </w:t>
+            </w:r>
+            <w:proofErr w:type="spellStart"/>
+            <w:r>
+              <w:t>Logghe</w:t>
+            </w:r>
+            <w:proofErr w:type="spellEnd"/>
+          </w:p>
+        </w:tc>
+      </w:tr>
+      <w:tr>
+        <w:tc>
+          <w:tcPr>
+            <w:cnfStyle w:val="001000000000" w:firstRow="0" w:lastRow="0" w:firstColumn="1" w:lastColumn="0" w:oddVBand="0" w:evenVBand="0" w:oddHBand="0" w:evenHBand="0" w:firstRowFirstColumn="0" w:firstRowLastColumn="0" w:lastRowFirstColumn="0" w:lastRowLastColumn="0"/>
+            <w:tcW w:w="1413" w:type="dxa"/>
+          </w:tcPr>
+          <w:p>
+            <w:r>
+              <w:t>20 Feb 2017, 11:25 CET</w:t>
+            </w:r>
+          </w:p>
+        </w:tc>
+        <w:tc>
+          <w:tcPr>
+            <w:tcW w:w="5812" w:type="dxa"/>
+          </w:tcPr>
+          <w:p>
+            <w:pPr>
+              <w:cnfStyle w:val="000000000000" w:firstRow="0" w:lastRow="0" w:firstColumn="0" w:lastColumn="0" w:oddVBand="0" w:evenVBand="0" w:oddHBand="0" w:evenHBand="0" w:firstRowFirstColumn="0" w:firstRowLastColumn="0" w:lastRowFirstColumn="0" w:lastRowLastColumn="0"/>
+            </w:pPr>
+            <w:r>
+              <w:t xml:space="preserve">klassendiagram en </w:t>
+            </w:r>
+            <w:proofErr w:type="spellStart"/>
+            <w:r>
+              <w:t>modeldictionary</w:t>
+            </w:r>
+            <w:proofErr w:type="spellEnd"/>
+            <w:r>
+              <w:t xml:space="preserve">, </w:t>
+            </w:r>
+            <w:proofErr w:type="spellStart"/>
+            <w:r>
+              <w:t>sd</w:t>
+            </w:r>
+            <w:proofErr w:type="spellEnd"/>
+            <w:r>
+              <w:t xml:space="preserve"> voorbeeld</w:t>
+            </w:r>
+          </w:p>
+        </w:tc>
+        <w:tc>
+          <w:tcPr>
+            <w:tcW w:w="1842" w:type="dxa"/>
+          </w:tcPr>
+          <w:p>
+            <w:pPr>
+              <w:cnfStyle w:val="000000000000" w:firstRow="0" w:lastRow="0" w:firstColumn="0" w:lastColumn="0" w:oddVBand="0" w:evenVBand="0" w:oddHBand="0" w:evenHBand="0" w:firstRowFirstColumn="0" w:firstRowLastColumn="0" w:lastRowFirstColumn="0" w:lastRowLastColumn="0"/>
+            </w:pPr>
+            <w:r>
+              <w:t>Patrick van Batenburg</w:t>
+            </w:r>
+          </w:p>
+        </w:tc>
+      </w:tr>
+      <w:tr>
+        <w:trPr>
+          <w:cnfStyle w:val="000000100000" w:firstRow="0" w:lastRow="0" w:firstColumn="0" w:lastColumn="0" w:oddVBand="0" w:evenVBand="0" w:oddHBand="1" w:evenHBand="0" w:firstRowFirstColumn="0" w:firstRowLastColumn="0" w:lastRowFirstColumn="0" w:lastRowLastColumn="0"/>
+        </w:trPr>
+        <w:tc>
+          <w:tcPr>
+            <w:cnfStyle w:val="001000000000" w:firstRow="0" w:lastRow="0" w:firstColumn="1" w:lastColumn="0" w:oddVBand="0" w:evenVBand="0" w:oddHBand="0" w:evenHBand="0" w:firstRowFirstColumn="0" w:firstRowLastColumn="0" w:lastRowFirstColumn="0" w:lastRowLastColumn="0"/>
+            <w:tcW w:w="1413" w:type="dxa"/>
+          </w:tcPr>
+          <w:p>
+            <w:r>
+              <w:t>20 Feb 2017, 12:15 CET</w:t>
+            </w:r>
+          </w:p>
+        </w:tc>
+        <w:tc>
+          <w:tcPr>
+            <w:tcW w:w="5812" w:type="dxa"/>
+          </w:tcPr>
+          <w:p>
+            <w:pPr>
+              <w:cnfStyle w:val="000000100000" w:firstRow="0" w:lastRow="0" w:firstColumn="0" w:lastColumn="0" w:oddVBand="0" w:evenVBand="0" w:oddHBand="1" w:evenHBand="0" w:firstRowFirstColumn="0" w:firstRowLastColumn="0" w:lastRowFirstColumn="0" w:lastRowLastColumn="0"/>
+            </w:pPr>
+            <w:r>
+              <w:t>verslaglegging en technisch ontwerp template gewijzigd</w:t>
+            </w:r>
+          </w:p>
+        </w:tc>
+        <w:tc>
+          <w:tcPr>
+            <w:tcW w:w="1842" w:type="dxa"/>
+          </w:tcPr>
+          <w:p>
+            <w:pPr>
+              <w:cnfStyle w:val="000000100000" w:firstRow="0" w:lastRow="0" w:firstColumn="0" w:lastColumn="0" w:oddVBand="0" w:evenVBand="0" w:oddHBand="1" w:evenHBand="0" w:firstRowFirstColumn="0" w:firstRowLastColumn="0" w:lastRowFirstColumn="0" w:lastRowLastColumn="0"/>
+            </w:pPr>
+            <w:r>
+              <w:t>Patrick van Batenburg</w:t>
+            </w:r>
+          </w:p>
+        </w:tc>
+      </w:tr>
+      <w:tr>
+        <w:tc>
+          <w:tcPr>
+            <w:cnfStyle w:val="001000000000" w:firstRow="0" w:lastRow="0" w:firstColumn="1" w:lastColumn="0" w:oddVBand="0" w:evenVBand="0" w:oddHBand="0" w:evenHBand="0" w:firstRowFirstColumn="0" w:firstRowLastColumn="0" w:lastRowFirstColumn="0" w:lastRowLastColumn="0"/>
+            <w:tcW w:w="1413" w:type="dxa"/>
+          </w:tcPr>
+          <w:p>
+            <w:r>
+              <w:t>21 Feb 2017, 15:12 CET</w:t>
+            </w:r>
+          </w:p>
+        </w:tc>
+        <w:tc>
+          <w:tcPr>
+            <w:tcW w:w="5812" w:type="dxa"/>
+          </w:tcPr>
+          <w:p>
+            <w:pPr>
+              <w:pStyle w:val="NoSpacing"/>
+              <w:cnfStyle w:val="000000000000" w:firstRow="0" w:lastRow="0" w:firstColumn="0" w:lastColumn="0" w:oddVBand="0" w:evenVBand="0" w:oddHBand="0" w:evenHBand="0" w:firstRowFirstColumn="0" w:firstRowLastColumn="0" w:lastRowFirstColumn="0" w:lastRowLastColumn="0"/>
+              <w:rPr>
+                <w:lang w:val="nl-NL"/>
+              </w:rPr>
+            </w:pPr>
+            <w:r>
+              <w:rPr>
+                <w:lang w:val="nl-NL"/>
+              </w:rPr>
+              <w:t xml:space="preserve">styling en voettekst aan elk document aangepast, </w:t>
+            </w:r>
+            <w:proofErr w:type="spellStart"/>
+            <w:r>
+              <w:rPr>
+                <w:lang w:val="nl-NL"/>
+              </w:rPr>
+              <w:t>reviedocument</w:t>
+            </w:r>
+            <w:proofErr w:type="spellEnd"/>
+            <w:r>
+              <w:rPr>
+                <w:lang w:val="nl-NL"/>
+              </w:rPr>
+              <w:t xml:space="preserve"> updatet</w:t>
+            </w:r>
+          </w:p>
+        </w:tc>
+        <w:tc>
+          <w:tcPr>
+            <w:tcW w:w="1842" w:type="dxa"/>
+          </w:tcPr>
+          <w:p>
+            <w:pPr>
+              <w:cnfStyle w:val="000000000000" w:firstRow="0" w:lastRow="0" w:firstColumn="0" w:lastColumn="0" w:oddVBand="0" w:evenVBand="0" w:oddHBand="0" w:evenHBand="0" w:firstRowFirstColumn="0" w:firstRowLastColumn="0" w:lastRowFirstColumn="0" w:lastRowLastColumn="0"/>
+            </w:pPr>
+            <w:r>
+              <w:t>Patrick van Batenburg</w:t>
+            </w:r>
+          </w:p>
+        </w:tc>
+      </w:tr>
+      <w:tr>
+        <w:trPr>
+          <w:cnfStyle w:val="000000100000" w:firstRow="0" w:lastRow="0" w:firstColumn="0" w:lastColumn="0" w:oddVBand="0" w:evenVBand="0" w:oddHBand="1" w:evenHBand="0" w:firstRowFirstColumn="0" w:firstRowLastColumn="0" w:lastRowFirstColumn="0" w:lastRowLastColumn="0"/>
+        </w:trPr>
+        <w:tc>
+          <w:tcPr>
+            <w:cnfStyle w:val="001000000000" w:firstRow="0" w:lastRow="0" w:firstColumn="1" w:lastColumn="0" w:oddVBand="0" w:evenVBand="0" w:oddHBand="0" w:evenHBand="0" w:firstRowFirstColumn="0" w:firstRowLastColumn="0" w:lastRowFirstColumn="0" w:lastRowLastColumn="0"/>
+            <w:tcW w:w="1413" w:type="dxa"/>
+          </w:tcPr>
+          <w:p>
+            <w:r>
+              <w:t>21 Feb 2017, 15:12 CET</w:t>
+            </w:r>
+          </w:p>
+        </w:tc>
+        <w:tc>
+          <w:tcPr>
+            <w:tcW w:w="5812" w:type="dxa"/>
+          </w:tcPr>
+          <w:p>
+            <w:pPr>
+              <w:pStyle w:val="NoSpacing"/>
+              <w:cnfStyle w:val="000000100000" w:firstRow="0" w:lastRow="0" w:firstColumn="0" w:lastColumn="0" w:oddVBand="0" w:evenVBand="0" w:oddHBand="1" w:evenHBand="0" w:firstRowFirstColumn="0" w:firstRowLastColumn="0" w:lastRowFirstColumn="0" w:lastRowLastColumn="0"/>
+              <w:rPr>
+                <w:lang w:val="nl-NL"/>
+              </w:rPr>
+            </w:pPr>
+            <w:r>
+              <w:rPr>
+                <w:lang w:val="nl-NL"/>
+              </w:rPr>
+              <w:t xml:space="preserve">voorbeeld </w:t>
+            </w:r>
+            <w:proofErr w:type="spellStart"/>
+            <w:r>
+              <w:rPr>
+                <w:lang w:val="nl-NL"/>
+              </w:rPr>
+              <w:t>datadictionary</w:t>
+            </w:r>
+            <w:proofErr w:type="spellEnd"/>
+            <w:r>
+              <w:rPr>
+                <w:lang w:val="nl-NL"/>
+              </w:rPr>
+              <w:t xml:space="preserve"> en aanpassing aan paar documenten</w:t>
+            </w:r>
+          </w:p>
+        </w:tc>
+        <w:tc>
+          <w:tcPr>
+            <w:tcW w:w="1842" w:type="dxa"/>
+          </w:tcPr>
+          <w:p>
+            <w:pPr>
+              <w:cnfStyle w:val="000000100000" w:firstRow="0" w:lastRow="0" w:firstColumn="0" w:lastColumn="0" w:oddVBand="0" w:evenVBand="0" w:oddHBand="1" w:evenHBand="0" w:firstRowFirstColumn="0" w:firstRowLastColumn="0" w:lastRowFirstColumn="0" w:lastRowLastColumn="0"/>
+            </w:pPr>
+            <w:r>
+              <w:t>Patrick van Batenburg</w:t>
+            </w:r>
+          </w:p>
+        </w:tc>
+      </w:tr>
+      <w:tr>
+        <w:tc>
+          <w:tcPr>
+            <w:cnfStyle w:val="001000000000" w:firstRow="0" w:lastRow="0" w:firstColumn="1" w:lastColumn="0" w:oddVBand="0" w:evenVBand="0" w:oddHBand="0" w:evenHBand="0" w:firstRowFirstColumn="0" w:firstRowLastColumn="0" w:lastRowFirstColumn="0" w:lastRowLastColumn="0"/>
+            <w:tcW w:w="1413" w:type="dxa"/>
+          </w:tcPr>
+          <w:p>
+            <w:r>
+              <w:t>22 Feb 2017, 08:28 CET</w:t>
+            </w:r>
+          </w:p>
+        </w:tc>
+        <w:tc>
+          <w:tcPr>
+            <w:tcW w:w="5812" w:type="dxa"/>
+          </w:tcPr>
+          <w:p>
+            <w:pPr>
+              <w:pStyle w:val="NoSpacing"/>
+              <w:cnfStyle w:val="000000000000" w:firstRow="0" w:lastRow="0" w:firstColumn="0" w:lastColumn="0" w:oddVBand="0" w:evenVBand="0" w:oddHBand="0" w:evenHBand="0" w:firstRowFirstColumn="0" w:firstRowLastColumn="0" w:lastRowFirstColumn="0" w:lastRowLastColumn="0"/>
+              <w:rPr>
+                <w:lang w:val="nl-NL"/>
+              </w:rPr>
+            </w:pPr>
+            <w:r>
+              <w:rPr>
+                <w:lang w:val="nl-NL"/>
+              </w:rPr>
+              <w:t xml:space="preserve">Sequentiediagram en Data </w:t>
+            </w:r>
+            <w:proofErr w:type="spellStart"/>
+            <w:r>
+              <w:rPr>
+                <w:lang w:val="nl-NL"/>
+              </w:rPr>
+              <w:t>dictionary</w:t>
+            </w:r>
+            <w:proofErr w:type="spellEnd"/>
+          </w:p>
+        </w:tc>
+        <w:tc>
+          <w:tcPr>
+            <w:tcW w:w="1842" w:type="dxa"/>
+          </w:tcPr>
+          <w:p>
+            <w:pPr>
+              <w:cnfStyle w:val="000000000000" w:firstRow="0" w:lastRow="0" w:firstColumn="0" w:lastColumn="0" w:oddVBand="0" w:evenVBand="0" w:oddHBand="0" w:evenHBand="0" w:firstRowFirstColumn="0" w:firstRowLastColumn="0" w:lastRowFirstColumn="0" w:lastRowLastColumn="0"/>
+            </w:pPr>
+            <w:r>
+              <w:t xml:space="preserve">Steven </w:t>
+            </w:r>
+            <w:proofErr w:type="spellStart"/>
+            <w:r>
+              <w:t>Logghe</w:t>
+            </w:r>
+            <w:proofErr w:type="spellEnd"/>
+          </w:p>
+        </w:tc>
+      </w:tr>
+      <w:tr>
+        <w:trPr>
+          <w:cnfStyle w:val="000000100000" w:firstRow="0" w:lastRow="0" w:firstColumn="0" w:lastColumn="0" w:oddVBand="0" w:evenVBand="0" w:oddHBand="1" w:evenHBand="0" w:firstRowFirstColumn="0" w:firstRowLastColumn="0" w:lastRowFirstColumn="0" w:lastRowLastColumn="0"/>
+        </w:trPr>
+        <w:tc>
+          <w:tcPr>
+            <w:cnfStyle w:val="001000000000" w:firstRow="0" w:lastRow="0" w:firstColumn="1" w:lastColumn="0" w:oddVBand="0" w:evenVBand="0" w:oddHBand="0" w:evenHBand="0" w:firstRowFirstColumn="0" w:firstRowLastColumn="0" w:lastRowFirstColumn="0" w:lastRowLastColumn="0"/>
+            <w:tcW w:w="1413" w:type="dxa"/>
+          </w:tcPr>
+          <w:p>
+            <w:r>
+              <w:t>22 Feb 2017, 08:40 CET</w:t>
+            </w:r>
+          </w:p>
+        </w:tc>
+        <w:tc>
+          <w:tcPr>
+            <w:tcW w:w="5812" w:type="dxa"/>
+          </w:tcPr>
+          <w:p>
+            <w:pPr>
+              <w:pStyle w:val="NoSpacing"/>
+              <w:cnfStyle w:val="000000100000" w:firstRow="0" w:lastRow="0" w:firstColumn="0" w:lastColumn="0" w:oddVBand="0" w:evenVBand="0" w:oddHBand="1" w:evenHBand="0" w:firstRowFirstColumn="0" w:firstRowLastColumn="0" w:lastRowFirstColumn="0" w:lastRowLastColumn="0"/>
+              <w:rPr>
+                <w:lang w:val="nl-NL"/>
+              </w:rPr>
+            </w:pPr>
+            <w:r>
+              <w:rPr>
+                <w:lang w:val="nl-NL"/>
+              </w:rPr>
+              <w:t>Sequentie uitloggen toegevoegd</w:t>
+            </w:r>
+          </w:p>
+        </w:tc>
+        <w:tc>
+          <w:tcPr>
+            <w:tcW w:w="1842" w:type="dxa"/>
+          </w:tcPr>
+          <w:p>
+            <w:pPr>
+              <w:cnfStyle w:val="000000100000" w:firstRow="0" w:lastRow="0" w:firstColumn="0" w:lastColumn="0" w:oddVBand="0" w:evenVBand="0" w:oddHBand="1" w:evenHBand="0" w:firstRowFirstColumn="0" w:firstRowLastColumn="0" w:lastRowFirstColumn="0" w:lastRowLastColumn="0"/>
+            </w:pPr>
+            <w:r>
+              <w:t xml:space="preserve">Steven </w:t>
+            </w:r>
+            <w:proofErr w:type="spellStart"/>
+            <w:r>
+              <w:t>Logghe</w:t>
+            </w:r>
+            <w:proofErr w:type="spellEnd"/>
+          </w:p>
+        </w:tc>
+      </w:tr>
+      <w:tr>
+        <w:tc>
+          <w:tcPr>
+            <w:cnfStyle w:val="001000000000" w:firstRow="0" w:lastRow="0" w:firstColumn="1" w:lastColumn="0" w:oddVBand="0" w:evenVBand="0" w:oddHBand="0" w:evenHBand="0" w:firstRowFirstColumn="0" w:firstRowLastColumn="0" w:lastRowFirstColumn="0" w:lastRowLastColumn="0"/>
+            <w:tcW w:w="1413" w:type="dxa"/>
+          </w:tcPr>
+          <w:p>
+            <w:r>
+              <w:t>22 Feb 2017, 08:53 CET</w:t>
+            </w:r>
+          </w:p>
+        </w:tc>
+        <w:tc>
+          <w:tcPr>
+            <w:tcW w:w="5812" w:type="dxa"/>
+          </w:tcPr>
+          <w:p>
+            <w:pPr>
+              <w:pStyle w:val="NoSpacing"/>
+              <w:cnfStyle w:val="000000000000" w:firstRow="0" w:lastRow="0" w:firstColumn="0" w:lastColumn="0" w:oddVBand="0" w:evenVBand="0" w:oddHBand="0" w:evenHBand="0" w:firstRowFirstColumn="0" w:firstRowLastColumn="0" w:lastRowFirstColumn="0" w:lastRowLastColumn="0"/>
+              <w:rPr>
+                <w:lang w:val="nl-NL"/>
+              </w:rPr>
+            </w:pPr>
+            <w:proofErr w:type="spellStart"/>
+            <w:r>
+              <w:rPr>
+                <w:lang w:val="nl-NL"/>
+              </w:rPr>
+              <w:t>Datadictionary</w:t>
+            </w:r>
+            <w:proofErr w:type="spellEnd"/>
+            <w:r>
+              <w:rPr>
+                <w:lang w:val="nl-NL"/>
+              </w:rPr>
+              <w:t xml:space="preserve"> en planning update</w:t>
+            </w:r>
+          </w:p>
+        </w:tc>
+        <w:tc>
+          <w:tcPr>
+            <w:tcW w:w="1842" w:type="dxa"/>
+          </w:tcPr>
+          <w:p>
+            <w:pPr>
+              <w:cnfStyle w:val="000000000000" w:firstRow="0" w:lastRow="0" w:firstColumn="0" w:lastColumn="0" w:oddVBand="0" w:evenVBand="0" w:oddHBand="0" w:evenHBand="0" w:firstRowFirstColumn="0" w:firstRowLastColumn="0" w:lastRowFirstColumn="0" w:lastRowLastColumn="0"/>
+            </w:pPr>
+            <w:r>
+              <w:t xml:space="preserve">Steven </w:t>
+            </w:r>
+            <w:proofErr w:type="spellStart"/>
+            <w:r>
+              <w:t>Logghe</w:t>
+            </w:r>
+            <w:proofErr w:type="spellEnd"/>
+          </w:p>
+        </w:tc>
+      </w:tr>
+      <w:tr>
+        <w:trPr>
+          <w:cnfStyle w:val="000000100000" w:firstRow="0" w:lastRow="0" w:firstColumn="0" w:lastColumn="0" w:oddVBand="0" w:evenVBand="0" w:oddHBand="1" w:evenHBand="0" w:firstRowFirstColumn="0" w:firstRowLastColumn="0" w:lastRowFirstColumn="0" w:lastRowLastColumn="0"/>
+        </w:trPr>
+        <w:tc>
+          <w:tcPr>
+            <w:cnfStyle w:val="001000000000" w:firstRow="0" w:lastRow="0" w:firstColumn="1" w:lastColumn="0" w:oddVBand="0" w:evenVBand="0" w:oddHBand="0" w:evenHBand="0" w:firstRowFirstColumn="0" w:firstRowLastColumn="0" w:lastRowFirstColumn="0" w:lastRowLastColumn="0"/>
+            <w:tcW w:w="1413" w:type="dxa"/>
+          </w:tcPr>
+          <w:p>
+            <w:r>
+              <w:t>22 Feb 2017, 09:26 CET</w:t>
+            </w:r>
+          </w:p>
+        </w:tc>
+        <w:tc>
+          <w:tcPr>
+            <w:tcW w:w="5812" w:type="dxa"/>
+          </w:tcPr>
+          <w:p>
+            <w:pPr>
+              <w:pStyle w:val="NoSpacing"/>
+              <w:cnfStyle w:val="000000100000" w:firstRow="0" w:lastRow="0" w:firstColumn="0" w:lastColumn="0" w:oddVBand="0" w:evenVBand="0" w:oddHBand="1" w:evenHBand="0" w:firstRowFirstColumn="0" w:firstRowLastColumn="0" w:lastRowFirstColumn="0" w:lastRowLastColumn="0"/>
+              <w:rPr>
+                <w:lang w:val="nl-NL"/>
+              </w:rPr>
+            </w:pPr>
+            <w:r>
+              <w:rPr>
+                <w:lang w:val="nl-NL"/>
+              </w:rPr>
+              <w:t>handteken, verlag testomgeving, revisiedocument</w:t>
+            </w:r>
+          </w:p>
+        </w:tc>
+        <w:tc>
+          <w:tcPr>
+            <w:tcW w:w="1842" w:type="dxa"/>
+          </w:tcPr>
+          <w:p>
+            <w:pPr>
+              <w:cnfStyle w:val="000000100000" w:firstRow="0" w:lastRow="0" w:firstColumn="0" w:lastColumn="0" w:oddVBand="0" w:evenVBand="0" w:oddHBand="1" w:evenHBand="0" w:firstRowFirstColumn="0" w:firstRowLastColumn="0" w:lastRowFirstColumn="0" w:lastRowLastColumn="0"/>
+            </w:pPr>
+            <w:r>
+              <w:t>Patrick van Batenburg</w:t>
+            </w:r>
+          </w:p>
+        </w:tc>
+      </w:tr>
+      <w:tr>
+        <w:tc>
+          <w:tcPr>
+            <w:cnfStyle w:val="001000000000" w:firstRow="0" w:lastRow="0" w:firstColumn="1" w:lastColumn="0" w:oddVBand="0" w:evenVBand="0" w:oddHBand="0" w:evenHBand="0" w:firstRowFirstColumn="0" w:firstRowLastColumn="0" w:lastRowFirstColumn="0" w:lastRowLastColumn="0"/>
+            <w:tcW w:w="1413" w:type="dxa"/>
+          </w:tcPr>
+          <w:p>
+            <w:r>
+              <w:t>22 Feb 2017, 10:51 CET</w:t>
+            </w:r>
+          </w:p>
+        </w:tc>
+        <w:tc>
+          <w:tcPr>
+            <w:tcW w:w="5812" w:type="dxa"/>
+          </w:tcPr>
+          <w:p>
+            <w:pPr>
+              <w:pStyle w:val="NoSpacing"/>
+              <w:cnfStyle w:val="000000000000" w:firstRow="0" w:lastRow="0" w:firstColumn="0" w:lastColumn="0" w:oddVBand="0" w:evenVBand="0" w:oddHBand="0" w:evenHBand="0" w:firstRowFirstColumn="0" w:firstRowLastColumn="0" w:lastRowFirstColumn="0" w:lastRowLastColumn="0"/>
+              <w:rPr>
+                <w:lang w:val="nl-NL"/>
+              </w:rPr>
+            </w:pPr>
+            <w:r>
+              <w:rPr>
+                <w:lang w:val="nl-NL"/>
+              </w:rPr>
+              <w:t>Back up procedure</w:t>
+            </w:r>
+          </w:p>
+        </w:tc>
+        <w:tc>
+          <w:tcPr>
+            <w:tcW w:w="1842" w:type="dxa"/>
+          </w:tcPr>
+          <w:p>
+            <w:pPr>
+              <w:cnfStyle w:val="000000000000" w:firstRow="0" w:lastRow="0" w:firstColumn="0" w:lastColumn="0" w:oddVBand="0" w:evenVBand="0" w:oddHBand="0" w:evenHBand="0" w:firstRowFirstColumn="0" w:firstRowLastColumn="0" w:lastRowFirstColumn="0" w:lastRowLastColumn="0"/>
+            </w:pPr>
+            <w:r>
+              <w:t xml:space="preserve">Steven </w:t>
+            </w:r>
+            <w:proofErr w:type="spellStart"/>
+            <w:r>
+              <w:t>Logghe</w:t>
+            </w:r>
+            <w:proofErr w:type="spellEnd"/>
+          </w:p>
+        </w:tc>
+      </w:tr>
+      <w:tr>
+        <w:trPr>
+          <w:cnfStyle w:val="000000100000" w:firstRow="0" w:lastRow="0" w:firstColumn="0" w:lastColumn="0" w:oddVBand="0" w:evenVBand="0" w:oddHBand="1" w:evenHBand="0" w:firstRowFirstColumn="0" w:firstRowLastColumn="0" w:lastRowFirstColumn="0" w:lastRowLastColumn="0"/>
+        </w:trPr>
+        <w:tc>
+          <w:tcPr>
+            <w:cnfStyle w:val="001000000000" w:firstRow="0" w:lastRow="0" w:firstColumn="1" w:lastColumn="0" w:oddVBand="0" w:evenVBand="0" w:oddHBand="0" w:evenHBand="0" w:firstRowFirstColumn="0" w:firstRowLastColumn="0" w:lastRowFirstColumn="0" w:lastRowLastColumn="0"/>
+            <w:tcW w:w="1413" w:type="dxa"/>
+          </w:tcPr>
+          <w:p>
+            <w:r>
+              <w:t>22 Feb 2017, 12:07 CET</w:t>
+            </w:r>
+          </w:p>
+        </w:tc>
+        <w:tc>
+          <w:tcPr>
+            <w:tcW w:w="5812" w:type="dxa"/>
+          </w:tcPr>
+          <w:p>
+            <w:pPr>
+              <w:pStyle w:val="NoSpacing"/>
+              <w:cnfStyle w:val="000000100000" w:firstRow="0" w:lastRow="0" w:firstColumn="0" w:lastColumn="0" w:oddVBand="0" w:evenVBand="0" w:oddHBand="1" w:evenHBand="0" w:firstRowFirstColumn="0" w:firstRowLastColumn="0" w:lastRowFirstColumn="0" w:lastRowLastColumn="0"/>
+              <w:rPr>
+                <w:lang w:val="nl-NL"/>
+              </w:rPr>
+            </w:pPr>
+            <w:proofErr w:type="spellStart"/>
+            <w:r>
+              <w:rPr>
+                <w:lang w:val="nl-NL"/>
+              </w:rPr>
+              <w:t>sd</w:t>
+            </w:r>
+            <w:proofErr w:type="spellEnd"/>
+            <w:r>
+              <w:rPr>
+                <w:lang w:val="nl-NL"/>
+              </w:rPr>
+              <w:t xml:space="preserve"> gewijzigd, </w:t>
+            </w:r>
+            <w:proofErr w:type="spellStart"/>
+            <w:r>
+              <w:rPr>
+                <w:lang w:val="nl-NL"/>
+              </w:rPr>
+              <w:t>technishe</w:t>
+            </w:r>
+            <w:proofErr w:type="spellEnd"/>
+            <w:r>
+              <w:rPr>
+                <w:lang w:val="nl-NL"/>
+              </w:rPr>
+              <w:t xml:space="preserve"> ontwerp, testverslag, back-up </w:t>
+            </w:r>
+            <w:proofErr w:type="spellStart"/>
+            <w:r>
+              <w:rPr>
+                <w:lang w:val="nl-NL"/>
+              </w:rPr>
+              <w:t>procudure</w:t>
+            </w:r>
+            <w:proofErr w:type="spellEnd"/>
+            <w:r>
+              <w:rPr>
+                <w:lang w:val="nl-NL"/>
+              </w:rPr>
+              <w:t xml:space="preserve"> en revisie bijgewerkt</w:t>
+            </w:r>
+          </w:p>
+        </w:tc>
+        <w:tc>
+          <w:tcPr>
+            <w:tcW w:w="1842" w:type="dxa"/>
+          </w:tcPr>
+          <w:p>
+            <w:pPr>
+              <w:cnfStyle w:val="000000100000" w:firstRow="0" w:lastRow="0" w:firstColumn="0" w:lastColumn="0" w:oddVBand="0" w:evenVBand="0" w:oddHBand="1" w:evenHBand="0" w:firstRowFirstColumn="0" w:firstRowLastColumn="0" w:lastRowFirstColumn="0" w:lastRowLastColumn="0"/>
+            </w:pPr>
+            <w:r>
+              <w:t>Patrick van Batenburg</w:t>
+            </w:r>
+          </w:p>
+        </w:tc>
+      </w:tr>
+      <w:tr>
+        <w:tc>
+          <w:tcPr>
+            <w:cnfStyle w:val="001000000000" w:firstRow="0" w:lastRow="0" w:firstColumn="1" w:lastColumn="0" w:oddVBand="0" w:evenVBand="0" w:oddHBand="0" w:evenHBand="0" w:firstRowFirstColumn="0" w:firstRowLastColumn="0" w:lastRowFirstColumn="0" w:lastRowLastColumn="0"/>
+            <w:tcW w:w="1413" w:type="dxa"/>
+          </w:tcPr>
+          <w:p>
+            <w:r>
+              <w:t>22 Feb 2017, 20:29 CET</w:t>
+            </w:r>
+          </w:p>
+        </w:tc>
+        <w:tc>
+          <w:tcPr>
+            <w:tcW w:w="5812" w:type="dxa"/>
+          </w:tcPr>
+          <w:p>
+            <w:pPr>
+              <w:pStyle w:val="NoSpacing"/>
+              <w:cnfStyle w:val="000000000000" w:firstRow="0" w:lastRow="0" w:firstColumn="0" w:lastColumn="0" w:oddVBand="0" w:evenVBand="0" w:oddHBand="0" w:evenHBand="0" w:firstRowFirstColumn="0" w:firstRowLastColumn="0" w:lastRowFirstColumn="0" w:lastRowLastColumn="0"/>
+              <w:rPr>
+                <w:lang w:val="nl-NL"/>
+              </w:rPr>
+            </w:pPr>
+            <w:r>
+              <w:rPr>
+                <w:lang w:val="nl-NL"/>
+              </w:rPr>
+              <w:t>schetsen en bijbehorende documenten voor kt1 af + handtekeningen</w:t>
+            </w:r>
+          </w:p>
+        </w:tc>
+        <w:tc>
+          <w:tcPr>
+            <w:tcW w:w="1842" w:type="dxa"/>
+          </w:tcPr>
+          <w:p>
+            <w:pPr>
+              <w:cnfStyle w:val="000000000000" w:firstRow="0" w:lastRow="0" w:firstColumn="0" w:lastColumn="0" w:oddVBand="0" w:evenVBand="0" w:oddHBand="0" w:evenHBand="0" w:firstRowFirstColumn="0" w:firstRowLastColumn="0" w:lastRowFirstColumn="0" w:lastRowLastColumn="0"/>
+            </w:pPr>
+            <w:r>
+              <w:t>Patrick van Batenburg</w:t>
+            </w:r>
           </w:p>
         </w:tc>
       </w:tr>
     </w:tbl>
-    <w:p/>
+    <w:p>
+      <w:bookmarkStart w:id="4" w:name="_GoBack"/>
+      <w:bookmarkEnd w:id="4"/>
+    </w:p>
     <w:sectPr>
       <w:pgSz w:w="11906" w:h="16838"/>
       <w:pgMar w:top="1417" w:right="1417" w:bottom="1417" w:left="1417" w:header="708" w:footer="708" w:gutter="0"/>
@@ -5972,7 +7342,7 @@
 </file>
 
 <file path=customXml/itemProps2.xml><?xml version="1.0" encoding="utf-8"?>
-<ds:datastoreItem xmlns:ds="http://schemas.openxmlformats.org/officeDocument/2006/customXml" ds:itemID="{05F978CA-A049-431B-861D-7A225DB5942C}">
+<ds:datastoreItem xmlns:ds="http://schemas.openxmlformats.org/officeDocument/2006/customXml" ds:itemID="{D3F3CA84-222E-4E58-9B70-2B59A308F15D}">
   <ds:schemaRefs>
     <ds:schemaRef ds:uri="http://schemas.openxmlformats.org/officeDocument/2006/bibliography"/>
   </ds:schemaRefs>

</xml_diff>